<commit_message>
Updated dependencies to mention Python2
</commit_message>
<xml_diff>
--- a/CrispRNN application note.docx
+++ b/CrispRNN application note.docx
@@ -6,8 +6,6 @@
       <w:pPr>
         <w:pStyle w:val="article-info"/>
       </w:pPr>
-      <w:bookmarkStart w:id="0" w:name="_GoBack"/>
-      <w:bookmarkEnd w:id="0"/>
       <w:r>
         <w:t>Columbia University</w:t>
       </w:r>
@@ -136,7 +134,6 @@
               </w:rPr>
               <w:t>1</w:t>
             </w:r>
-            <w:proofErr w:type="gramStart"/>
             <w:r>
               <w:rPr>
                 <w:vertAlign w:val="superscript"/>
@@ -150,7 +147,6 @@
               </w:rPr>
               <w:t>*</w:t>
             </w:r>
-            <w:proofErr w:type="gramEnd"/>
             <w:r>
               <w:rPr>
                 <w:vertAlign w:val="superscript"/>
@@ -496,16 +492,8 @@
         <w:rPr>
           <w:vertAlign w:val="superscript"/>
         </w:rPr>
-        <w:t>1</w:t>
-      </w:r>
-      <w:proofErr w:type="gramStart"/>
-      <w:r>
-        <w:rPr>
-          <w:vertAlign w:val="superscript"/>
-        </w:rPr>
-        <w:t>,2</w:t>
-      </w:r>
-      <w:proofErr w:type="gramEnd"/>
+        <w:t>1,2</w:t>
+      </w:r>
       <w:r>
         <w:t xml:space="preserve">. </w:t>
       </w:r>
@@ -1167,15 +1155,7 @@
         <w:t>6</w:t>
       </w:r>
       <w:r>
-        <w:t xml:space="preserve"> by Meyers </w:t>
-      </w:r>
-      <w:proofErr w:type="gramStart"/>
-      <w:r>
-        <w:t>et</w:t>
-      </w:r>
-      <w:proofErr w:type="gramEnd"/>
-      <w:r>
-        <w:t xml:space="preserve"> al</w:t>
+        <w:t xml:space="preserve"> by Meyers et al</w:t>
       </w:r>
       <w:r>
         <w:rPr>
@@ -2397,6 +2377,8 @@
         </w:rPr>
         <w:t>.</w:t>
       </w:r>
+      <w:bookmarkStart w:id="0" w:name="_GoBack"/>
+      <w:bookmarkEnd w:id="0"/>
     </w:p>
     <w:p>
       <w:pPr>
@@ -2415,13 +2397,16 @@
         <w:pStyle w:val="para-first"/>
       </w:pPr>
       <w:r>
-        <w:t xml:space="preserve">CrispRNN depends on the following packages to be </w:t>
-      </w:r>
-      <w:r>
-        <w:t>instal</w:t>
-      </w:r>
-      <w:r>
-        <w:t xml:space="preserve">led: </w:t>
+        <w:t xml:space="preserve">CrispRNN </w:t>
+      </w:r>
+      <w:r>
+        <w:t>is written in Python 2 and requires</w:t>
+      </w:r>
+      <w:r>
+        <w:t xml:space="preserve"> the following packages</w:t>
+      </w:r>
+      <w:r>
+        <w:t>:</w:t>
       </w:r>
       <w:r>
         <w:t xml:space="preserve"> </w:t>
@@ -2442,19 +2427,7 @@
         <w:rPr>
           <w:i/>
         </w:rPr>
-        <w:t>so</w:t>
-      </w:r>
-      <w:r>
-        <w:rPr>
-          <w:i/>
-        </w:rPr>
-        <w:t>r</w:t>
-      </w:r>
-      <w:r>
-        <w:rPr>
-          <w:i/>
-        </w:rPr>
-        <w:t>flow</w:t>
+        <w:t>sorflow</w:t>
       </w:r>
       <w:r>
         <w:t xml:space="preserve">, </w:t>
@@ -4219,7 +4192,7 @@
             </wp:anchor>
           </w:drawing>
         </mc:Choice>
-        <mc:Fallback xmlns:cx="http://schemas.microsoft.com/office/drawing/2014/chartex" xmlns:cx1="http://schemas.microsoft.com/office/drawing/2015/9/8/chartex" xmlns:cx2="http://schemas.microsoft.com/office/drawing/2015/10/21/chartex" xmlns:cx3="http://schemas.microsoft.com/office/drawing/2016/5/9/chartex" xmlns:cx4="http://schemas.microsoft.com/office/drawing/2016/5/10/chartex" xmlns:cx5="http://schemas.microsoft.com/office/drawing/2016/5/11/chartex" xmlns:cx6="http://schemas.microsoft.com/office/drawing/2016/5/12/chartex" xmlns:cx7="http://schemas.microsoft.com/office/drawing/2016/5/13/chartex" xmlns:cx8="http://schemas.microsoft.com/office/drawing/2016/5/14/chartex" xmlns:aink="http://schemas.microsoft.com/office/drawing/2016/ink" xmlns:am3d="http://schemas.microsoft.com/office/drawing/2017/model3d" xmlns:w15="http://schemas.microsoft.com/office/word/2012/wordml" xmlns:w16cid="http://schemas.microsoft.com/office/word/2016/wordml/cid" xmlns:w16se="http://schemas.microsoft.com/office/word/2015/wordml/symex">
+        <mc:Fallback xmlns:w16se="http://schemas.microsoft.com/office/word/2015/wordml/symex" xmlns:w16cid="http://schemas.microsoft.com/office/word/2016/wordml/cid" xmlns:w15="http://schemas.microsoft.com/office/word/2012/wordml" xmlns:am3d="http://schemas.microsoft.com/office/drawing/2017/model3d" xmlns:aink="http://schemas.microsoft.com/office/drawing/2016/ink" xmlns:cx8="http://schemas.microsoft.com/office/drawing/2016/5/14/chartex" xmlns:cx7="http://schemas.microsoft.com/office/drawing/2016/5/13/chartex" xmlns:cx6="http://schemas.microsoft.com/office/drawing/2016/5/12/chartex" xmlns:cx5="http://schemas.microsoft.com/office/drawing/2016/5/11/chartex" xmlns:cx4="http://schemas.microsoft.com/office/drawing/2016/5/10/chartex" xmlns:cx3="http://schemas.microsoft.com/office/drawing/2016/5/9/chartex" xmlns:cx2="http://schemas.microsoft.com/office/drawing/2015/10/21/chartex" xmlns:cx1="http://schemas.microsoft.com/office/drawing/2015/9/8/chartex" xmlns:cx="http://schemas.microsoft.com/office/drawing/2014/chartex">
           <w:pict>
             <v:line id="Line 1" o:spid="_x0000_s1026" style="position:absolute;z-index:251660288;visibility:visible;mso-wrap-style:square;mso-width-percent:0;mso-height-percent:0;mso-wrap-distance-left:9pt;mso-wrap-distance-top:0;mso-wrap-distance-right:9pt;mso-wrap-distance-bottom:0;mso-position-horizontal:absolute;mso-position-horizontal-relative:text;mso-position-vertical:absolute;mso-position-vertical-relative:page;mso-width-percent:0;mso-height-percent:0;mso-width-relative:page;mso-height-relative:page" from="0,51.6pt" to="7in,51.6pt" o:gfxdata="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" o:allowoverlap="f" strokeweight=".5pt">
               <w10:wrap anchory="page"/>
@@ -9490,7 +9463,7 @@
 </file>
 
 <file path=customXml/itemProps1.xml><?xml version="1.0" encoding="utf-8"?>
-<ds:datastoreItem xmlns:ds="http://schemas.openxmlformats.org/officeDocument/2006/customXml" ds:itemID="{706F5B78-75AC-FC44-9B0F-4542170F01AA}">
+<ds:datastoreItem xmlns:ds="http://schemas.openxmlformats.org/officeDocument/2006/customXml" ds:itemID="{5BC13531-4278-1841-9100-FD0F8DF62FBF}">
   <ds:schemaRefs>
     <ds:schemaRef ds:uri="http://schemas.openxmlformats.org/officeDocument/2006/bibliography"/>
   </ds:schemaRefs>

</xml_diff>